<commit_message>
Bugs eliminar colaboradores de cuadrillas
</commit_message>
<xml_diff>
--- a/public/templates/acta_entregachip.docx
+++ b/public/templates/acta_entregachip.docx
@@ -518,34 +518,28 @@
           <w:sz w:val="24"/>
           <w:szCs w:val="24"/>
         </w:rPr>
-        <w:t>LINEA ENTREGADA Nº:</w:t>
-      </w:r>
-      <w:r>
-        <w:rPr>
-          <w:rFonts w:ascii="Arial" w:hAnsi="Arial" w:cs="Arial"/>
-          <w:sz w:val="24"/>
-          <w:szCs w:val="24"/>
-        </w:rPr>
-        <w:t xml:space="preserve"> </w:t>
-      </w:r>
-      <w:r>
-        <w:rPr>
-          <w:rFonts w:ascii="Arial" w:hAnsi="Arial" w:cs="Arial"/>
-          <w:b/>
-          <w:sz w:val="24"/>
-          <w:szCs w:val="24"/>
-        </w:rPr>
-        <w:t>0</w:t>
-      </w:r>
-      <w:r>
-        <w:rPr>
-          <w:rFonts w:ascii="Arial" w:hAnsi="Arial" w:cs="Arial"/>
-          <w:b/>
-          <w:sz w:val="24"/>
-          <w:szCs w:val="24"/>
-        </w:rPr>
-        <w:t>959659750</w:t>
-      </w:r>
+        <w:t xml:space="preserve">LINEA ENTREGADA </w:t>
+      </w:r>
+      <w:proofErr w:type="spellStart"/>
+      <w:r>
+        <w:rPr>
+          <w:rFonts w:ascii="Arial" w:hAnsi="Arial" w:cs="Arial"/>
+          <w:sz w:val="24"/>
+          <w:szCs w:val="24"/>
+        </w:rPr>
+        <w:t>Nº</w:t>
+      </w:r>
+      <w:proofErr w:type="spellEnd"/>
+      <w:r>
+        <w:rPr>
+          <w:rFonts w:ascii="Arial" w:hAnsi="Arial" w:cs="Arial"/>
+          <w:sz w:val="24"/>
+          <w:szCs w:val="24"/>
+        </w:rPr>
+        <w:t>:</w:t>
+      </w:r>
+      <w:bookmarkStart w:id="0" w:name="_GoBack"/>
+      <w:bookmarkEnd w:id="0"/>
     </w:p>
     <w:p>
       <w:pPr>
@@ -569,6 +563,7 @@
         <w:t xml:space="preserve">CODIGO </w:t>
       </w:r>
       <w:proofErr w:type="spellStart"/>
+      <w:proofErr w:type="gramStart"/>
       <w:r>
         <w:rPr>
           <w:rFonts w:ascii="Arial" w:hAnsi="Arial" w:cs="Arial"/>
@@ -587,8 +582,6 @@
         </w:rPr>
         <w:t>:</w:t>
       </w:r>
-      <w:bookmarkStart w:id="0" w:name="_GoBack"/>
-      <w:bookmarkEnd w:id="0"/>
       <w:r>
         <w:rPr>
           <w:rFonts w:ascii="Arial" w:hAnsi="Arial" w:cs="Arial"/>
@@ -598,6 +591,7 @@
         <w:t>[</w:t>
       </w:r>
       <w:proofErr w:type="spellStart"/>
+      <w:proofErr w:type="gramEnd"/>
       <w:r>
         <w:rPr>
           <w:rFonts w:ascii="Arial" w:hAnsi="Arial" w:cs="Arial"/>
@@ -971,7 +965,7 @@
           <w:sz w:val="24"/>
           <w:szCs w:val="24"/>
         </w:rPr>
-        <w:t>02/12/2024</w:t>
+        <w:t>22/01/2025</w:t>
       </w:r>
       <w:r>
         <w:rPr>
@@ -2254,7 +2248,7 @@
 </file>
 
 <file path=customXml/itemProps1.xml><?xml version="1.0" encoding="utf-8"?>
-<ds:datastoreItem xmlns:ds="http://schemas.openxmlformats.org/officeDocument/2006/customXml" ds:itemID="{50BA7DE8-1A7F-4182-AACE-16F3C2C5518A}">
+<ds:datastoreItem xmlns:ds="http://schemas.openxmlformats.org/officeDocument/2006/customXml" ds:itemID="{2A74EA9A-36C1-4F07-A2A6-196B0B532CB2}">
   <ds:schemaRefs>
     <ds:schemaRef ds:uri="http://schemas.openxmlformats.org/officeDocument/2006/bibliography"/>
   </ds:schemaRefs>

</xml_diff>

<commit_message>
Cambios en la generacion de actas chips/equipos Tecnicos Claro
</commit_message>
<xml_diff>
--- a/public/templates/acta_entregachip.docx
+++ b/public/templates/acta_entregachip.docx
@@ -520,26 +520,26 @@
         </w:rPr>
         <w:t xml:space="preserve">LINEA ENTREGADA </w:t>
       </w:r>
-      <w:proofErr w:type="spellStart"/>
-      <w:r>
-        <w:rPr>
-          <w:rFonts w:ascii="Arial" w:hAnsi="Arial" w:cs="Arial"/>
-          <w:sz w:val="24"/>
-          <w:szCs w:val="24"/>
-        </w:rPr>
-        <w:t>Nº</w:t>
-      </w:r>
-      <w:proofErr w:type="spellEnd"/>
-      <w:r>
-        <w:rPr>
-          <w:rFonts w:ascii="Arial" w:hAnsi="Arial" w:cs="Arial"/>
-          <w:sz w:val="24"/>
-          <w:szCs w:val="24"/>
-        </w:rPr>
-        <w:t>:</w:t>
-      </w:r>
       <w:bookmarkStart w:id="0" w:name="_GoBack"/>
       <w:bookmarkEnd w:id="0"/>
+      <w:proofErr w:type="spellStart"/>
+      <w:r>
+        <w:rPr>
+          <w:rFonts w:ascii="Arial" w:hAnsi="Arial" w:cs="Arial"/>
+          <w:sz w:val="24"/>
+          <w:szCs w:val="24"/>
+        </w:rPr>
+        <w:t>Nº</w:t>
+      </w:r>
+      <w:proofErr w:type="spellEnd"/>
+      <w:r>
+        <w:rPr>
+          <w:rFonts w:ascii="Arial" w:hAnsi="Arial" w:cs="Arial"/>
+          <w:sz w:val="24"/>
+          <w:szCs w:val="24"/>
+        </w:rPr>
+        <w:t>:</w:t>
+      </w:r>
     </w:p>
     <w:p>
       <w:pPr>
@@ -550,7 +550,7 @@
         <w:jc w:val="center"/>
         <w:rPr>
           <w:rFonts w:ascii="Arial" w:hAnsi="Arial" w:cs="Arial"/>
-          <w:sz w:val="24"/>
+          <w:sz w:val="20"/>
           <w:szCs w:val="24"/>
         </w:rPr>
       </w:pPr>
@@ -618,273 +618,394 @@
         <w:t>]</w:t>
       </w:r>
     </w:p>
+    <w:tbl>
+      <w:tblPr>
+        <w:tblW w:w="8505" w:type="dxa"/>
+        <w:tblInd w:w="-108" w:type="dxa"/>
+        <w:tblBorders>
+          <w:top w:val="nil"/>
+          <w:left w:val="nil"/>
+          <w:bottom w:val="nil"/>
+          <w:right w:val="nil"/>
+          <w:insideH w:val="nil"/>
+          <w:insideV w:val="nil"/>
+        </w:tblBorders>
+        <w:tblLayout w:type="fixed"/>
+        <w:tblLook w:val="0400" w:firstRow="0" w:lastRow="0" w:firstColumn="0" w:lastColumn="0" w:noHBand="0" w:noVBand="1"/>
+      </w:tblPr>
+      <w:tblGrid>
+        <w:gridCol w:w="3820"/>
+        <w:gridCol w:w="4685"/>
+      </w:tblGrid>
+      <w:tr>
+        <w:tc>
+          <w:tcPr>
+            <w:tcW w:w="3820" w:type="dxa"/>
+          </w:tcPr>
+          <w:p>
+            <w:pPr>
+              <w:tabs>
+                <w:tab w:val="left" w:pos="1440"/>
+              </w:tabs>
+              <w:jc w:val="both"/>
+              <w:rPr>
+                <w:rFonts w:ascii="Arial" w:eastAsia="Arial" w:hAnsi="Arial" w:cs="Arial"/>
+                <w:sz w:val="20"/>
+                <w:szCs w:val="20"/>
+              </w:rPr>
+            </w:pPr>
+            <w:r>
+              <w:rPr>
+                <w:rFonts w:ascii="Arial" w:eastAsia="Arial" w:hAnsi="Arial" w:cs="Arial"/>
+                <w:sz w:val="20"/>
+                <w:szCs w:val="20"/>
+              </w:rPr>
+              <w:t>__________________________</w:t>
+            </w:r>
+          </w:p>
+          <w:p>
+            <w:pPr>
+              <w:tabs>
+                <w:tab w:val="left" w:pos="1440"/>
+              </w:tabs>
+              <w:spacing w:after="0"/>
+              <w:jc w:val="both"/>
+              <w:rPr>
+                <w:rFonts w:ascii="Arial" w:eastAsia="Arial" w:hAnsi="Arial" w:cs="Arial"/>
+                <w:sz w:val="20"/>
+                <w:szCs w:val="20"/>
+              </w:rPr>
+            </w:pPr>
+            <w:proofErr w:type="gramStart"/>
+            <w:r>
+              <w:rPr>
+                <w:rFonts w:ascii="Arial" w:eastAsia="Arial" w:hAnsi="Arial" w:cs="Arial"/>
+                <w:b/>
+                <w:sz w:val="20"/>
+                <w:szCs w:val="20"/>
+              </w:rPr>
+              <w:t>Nombre</w:t>
+            </w:r>
+            <w:r>
+              <w:rPr>
+                <w:rFonts w:ascii="Arial" w:eastAsia="Arial" w:hAnsi="Arial" w:cs="Arial"/>
+                <w:sz w:val="20"/>
+                <w:szCs w:val="20"/>
+              </w:rPr>
+              <w:t>:[</w:t>
+            </w:r>
+            <w:proofErr w:type="gramEnd"/>
+            <w:r>
+              <w:rPr>
+                <w:rFonts w:ascii="Arial" w:eastAsia="Arial" w:hAnsi="Arial" w:cs="Arial"/>
+                <w:sz w:val="20"/>
+                <w:szCs w:val="20"/>
+              </w:rPr>
+              <w:t>cuadrilla.colaborador1]</w:t>
+            </w:r>
+          </w:p>
+          <w:p>
+            <w:pPr>
+              <w:tabs>
+                <w:tab w:val="left" w:pos="1440"/>
+              </w:tabs>
+              <w:spacing w:after="0"/>
+              <w:jc w:val="both"/>
+              <w:rPr>
+                <w:rFonts w:ascii="Arial" w:eastAsia="Arial" w:hAnsi="Arial" w:cs="Arial"/>
+                <w:sz w:val="20"/>
+                <w:szCs w:val="20"/>
+              </w:rPr>
+            </w:pPr>
+            <w:proofErr w:type="gramStart"/>
+            <w:r>
+              <w:rPr>
+                <w:rFonts w:ascii="Arial" w:eastAsia="Arial" w:hAnsi="Arial" w:cs="Arial"/>
+                <w:b/>
+                <w:sz w:val="20"/>
+                <w:szCs w:val="20"/>
+              </w:rPr>
+              <w:t>Cedula</w:t>
+            </w:r>
+            <w:r>
+              <w:rPr>
+                <w:rFonts w:ascii="Arial" w:eastAsia="Arial" w:hAnsi="Arial" w:cs="Arial"/>
+                <w:sz w:val="20"/>
+                <w:szCs w:val="20"/>
+              </w:rPr>
+              <w:t>:[</w:t>
+            </w:r>
+            <w:proofErr w:type="gramEnd"/>
+            <w:r>
+              <w:rPr>
+                <w:rFonts w:ascii="Arial" w:eastAsia="Arial" w:hAnsi="Arial" w:cs="Arial"/>
+                <w:sz w:val="20"/>
+                <w:szCs w:val="20"/>
+              </w:rPr>
+              <w:t>cuadrilla.cedula1]</w:t>
+            </w:r>
+          </w:p>
+          <w:p>
+            <w:pPr>
+              <w:tabs>
+                <w:tab w:val="left" w:pos="1440"/>
+              </w:tabs>
+              <w:spacing w:after="0"/>
+              <w:jc w:val="both"/>
+              <w:rPr>
+                <w:rFonts w:ascii="Arial" w:eastAsia="Arial" w:hAnsi="Arial" w:cs="Arial"/>
+                <w:sz w:val="20"/>
+                <w:szCs w:val="20"/>
+              </w:rPr>
+            </w:pPr>
+            <w:r>
+              <w:rPr>
+                <w:rFonts w:ascii="Arial" w:eastAsia="Arial" w:hAnsi="Arial" w:cs="Arial"/>
+                <w:b/>
+                <w:sz w:val="20"/>
+                <w:szCs w:val="20"/>
+              </w:rPr>
+              <w:t>Unidad</w:t>
+            </w:r>
+            <w:r>
+              <w:rPr>
+                <w:rFonts w:ascii="Arial" w:eastAsia="Arial" w:hAnsi="Arial" w:cs="Arial"/>
+                <w:sz w:val="20"/>
+                <w:szCs w:val="20"/>
+              </w:rPr>
+              <w:t xml:space="preserve">: </w:t>
+            </w:r>
+            <w:r>
+              <w:rPr>
+                <w:rFonts w:ascii="Arial" w:hAnsi="Arial" w:cs="Arial"/>
+                <w:sz w:val="20"/>
+                <w:szCs w:val="20"/>
+              </w:rPr>
+              <w:t>[</w:t>
+            </w:r>
+            <w:proofErr w:type="spellStart"/>
+            <w:proofErr w:type="gramStart"/>
+            <w:r>
+              <w:rPr>
+                <w:rFonts w:ascii="Arial" w:hAnsi="Arial" w:cs="Arial"/>
+                <w:sz w:val="20"/>
+                <w:szCs w:val="20"/>
+              </w:rPr>
+              <w:t>cuadrilla.nombre</w:t>
+            </w:r>
+            <w:proofErr w:type="spellEnd"/>
+            <w:proofErr w:type="gramEnd"/>
+            <w:r>
+              <w:rPr>
+                <w:rFonts w:ascii="Arial" w:hAnsi="Arial" w:cs="Arial"/>
+                <w:sz w:val="20"/>
+                <w:szCs w:val="20"/>
+              </w:rPr>
+              <w:t>]</w:t>
+            </w:r>
+          </w:p>
+          <w:p>
+            <w:pPr>
+              <w:tabs>
+                <w:tab w:val="left" w:pos="1440"/>
+              </w:tabs>
+              <w:jc w:val="both"/>
+              <w:rPr>
+                <w:rFonts w:ascii="Century" w:eastAsia="Century" w:hAnsi="Century" w:cs="Century"/>
+                <w:color w:val="000000"/>
+                <w:sz w:val="20"/>
+                <w:szCs w:val="20"/>
+              </w:rPr>
+            </w:pPr>
+          </w:p>
+        </w:tc>
+        <w:tc>
+          <w:tcPr>
+            <w:tcW w:w="4685" w:type="dxa"/>
+          </w:tcPr>
+          <w:p>
+            <w:pPr>
+              <w:tabs>
+                <w:tab w:val="left" w:pos="1440"/>
+              </w:tabs>
+              <w:jc w:val="both"/>
+              <w:rPr>
+                <w:rFonts w:ascii="Arial" w:eastAsia="Arial" w:hAnsi="Arial" w:cs="Arial"/>
+                <w:sz w:val="20"/>
+                <w:szCs w:val="20"/>
+              </w:rPr>
+            </w:pPr>
+            <w:r>
+              <w:rPr>
+                <w:rFonts w:ascii="Arial" w:eastAsia="Arial" w:hAnsi="Arial" w:cs="Arial"/>
+                <w:sz w:val="20"/>
+                <w:szCs w:val="20"/>
+              </w:rPr>
+              <w:t xml:space="preserve">          </w:t>
+            </w:r>
+          </w:p>
+          <w:p>
+            <w:pPr>
+              <w:tabs>
+                <w:tab w:val="left" w:pos="1440"/>
+              </w:tabs>
+              <w:spacing w:after="0"/>
+              <w:jc w:val="both"/>
+              <w:rPr>
+                <w:rFonts w:ascii="Arial" w:eastAsia="Arial" w:hAnsi="Arial" w:cs="Arial"/>
+                <w:sz w:val="20"/>
+                <w:szCs w:val="20"/>
+              </w:rPr>
+            </w:pPr>
+          </w:p>
+          <w:p>
+            <w:pPr>
+              <w:rPr>
+                <w:rFonts w:ascii="Arial" w:eastAsia="Arial" w:hAnsi="Arial" w:cs="Arial"/>
+                <w:sz w:val="20"/>
+                <w:szCs w:val="20"/>
+              </w:rPr>
+            </w:pPr>
+          </w:p>
+        </w:tc>
+      </w:tr>
+    </w:tbl>
     <w:p>
       <w:pPr>
         <w:tabs>
-          <w:tab w:val="left" w:pos="1365"/>
-          <w:tab w:val="left" w:pos="1425"/>
-          <w:tab w:val="left" w:pos="2040"/>
-          <w:tab w:val="left" w:pos="6096"/>
+          <w:tab w:val="left" w:pos="1440"/>
         </w:tabs>
-        <w:spacing w:line="240" w:lineRule="auto"/>
-        <w:rPr>
-          <w:rFonts w:ascii="Arial" w:hAnsi="Arial" w:cs="Arial"/>
-          <w:sz w:val="24"/>
-          <w:szCs w:val="24"/>
-        </w:rPr>
-      </w:pPr>
-      <w:r>
-        <w:rPr>
-          <w:rFonts w:ascii="Arial" w:hAnsi="Arial" w:cs="Arial"/>
-          <w:sz w:val="24"/>
-          <w:szCs w:val="24"/>
-        </w:rPr>
-        <w:t>Recibí conforme: _____________            Recibí conforme: _____________</w:t>
+        <w:jc w:val="both"/>
+        <w:rPr>
+          <w:rFonts w:ascii="Arial" w:eastAsia="Arial" w:hAnsi="Arial" w:cs="Arial"/>
+          <w:sz w:val="20"/>
+          <w:szCs w:val="20"/>
+        </w:rPr>
+      </w:pPr>
+      <w:r>
+        <w:rPr>
+          <w:rFonts w:ascii="Arial" w:eastAsia="Arial" w:hAnsi="Arial" w:cs="Arial"/>
+          <w:sz w:val="20"/>
+          <w:szCs w:val="20"/>
+        </w:rPr>
+        <w:t>__________________________</w:t>
       </w:r>
     </w:p>
     <w:p>
       <w:pPr>
         <w:tabs>
-          <w:tab w:val="left" w:pos="1365"/>
-          <w:tab w:val="left" w:pos="1425"/>
-          <w:tab w:val="left" w:pos="2040"/>
+          <w:tab w:val="left" w:pos="1440"/>
         </w:tabs>
-        <w:spacing w:line="240" w:lineRule="auto"/>
-        <w:rPr>
-          <w:rFonts w:ascii="Arial" w:hAnsi="Arial" w:cs="Arial"/>
-          <w:sz w:val="24"/>
-          <w:szCs w:val="24"/>
+        <w:spacing w:after="0"/>
+        <w:jc w:val="both"/>
+        <w:rPr>
+          <w:rFonts w:ascii="Arial" w:eastAsia="Arial" w:hAnsi="Arial" w:cs="Arial"/>
+          <w:sz w:val="20"/>
+          <w:szCs w:val="20"/>
         </w:rPr>
       </w:pPr>
       <w:proofErr w:type="gramStart"/>
       <w:r>
         <w:rPr>
-          <w:rFonts w:ascii="Arial" w:hAnsi="Arial" w:cs="Arial"/>
-          <w:sz w:val="24"/>
-          <w:szCs w:val="24"/>
+          <w:rFonts w:ascii="Arial" w:eastAsia="Arial" w:hAnsi="Arial" w:cs="Arial"/>
+          <w:b/>
+          <w:sz w:val="20"/>
+          <w:szCs w:val="20"/>
         </w:rPr>
         <w:t>Nombre</w:t>
       </w:r>
       <w:r>
         <w:rPr>
-          <w:rFonts w:ascii="Arial" w:hAnsi="Arial" w:cs="Arial"/>
-          <w:sz w:val="20"/>
-          <w:szCs w:val="24"/>
-        </w:rPr>
-        <w:t>:</w:t>
-      </w:r>
-      <w:r>
-        <w:rPr>
-          <w:rFonts w:ascii="Arial" w:hAnsi="Arial" w:cs="Arial"/>
-          <w:sz w:val="20"/>
-          <w:szCs w:val="24"/>
-        </w:rPr>
-        <w:t>[</w:t>
+          <w:rFonts w:ascii="Arial" w:eastAsia="Arial" w:hAnsi="Arial" w:cs="Arial"/>
+          <w:sz w:val="20"/>
+          <w:szCs w:val="20"/>
+        </w:rPr>
+        <w:t>:[</w:t>
       </w:r>
       <w:proofErr w:type="gramEnd"/>
       <w:r>
         <w:rPr>
-          <w:rFonts w:ascii="Arial" w:hAnsi="Arial" w:cs="Arial"/>
-          <w:sz w:val="20"/>
-          <w:szCs w:val="24"/>
-        </w:rPr>
-        <w:t>cuadrilla.</w:t>
-      </w:r>
-      <w:r>
-        <w:rPr>
-          <w:rFonts w:ascii="Arial" w:hAnsi="Arial" w:cs="Arial"/>
-          <w:sz w:val="20"/>
-          <w:szCs w:val="24"/>
-        </w:rPr>
-        <w:t>colaborador1</w:t>
-      </w:r>
-      <w:r>
-        <w:rPr>
-          <w:rFonts w:ascii="Arial" w:hAnsi="Arial" w:cs="Arial"/>
-          <w:sz w:val="20"/>
-          <w:szCs w:val="24"/>
-        </w:rPr>
-        <w:t>]</w:t>
-      </w:r>
-      <w:r>
-        <w:rPr>
-          <w:rFonts w:ascii="Arial" w:hAnsi="Arial" w:cs="Arial"/>
-          <w:sz w:val="20"/>
-          <w:szCs w:val="24"/>
-        </w:rPr>
-        <w:t xml:space="preserve"> </w:t>
-      </w:r>
-      <w:r>
-        <w:rPr>
-          <w:rFonts w:ascii="Arial" w:hAnsi="Arial" w:cs="Arial"/>
-          <w:sz w:val="24"/>
-          <w:szCs w:val="24"/>
-        </w:rPr>
-        <w:tab/>
-      </w:r>
-      <w:r>
-        <w:rPr>
-          <w:rFonts w:ascii="Arial" w:hAnsi="Arial" w:cs="Arial"/>
-          <w:sz w:val="24"/>
-          <w:szCs w:val="24"/>
-        </w:rPr>
-        <w:tab/>
-      </w:r>
-      <w:r>
-        <w:rPr>
-          <w:rFonts w:ascii="Arial" w:hAnsi="Arial" w:cs="Arial"/>
-          <w:sz w:val="24"/>
-          <w:szCs w:val="24"/>
-        </w:rPr>
-        <w:t xml:space="preserve">  Nombre</w:t>
-      </w:r>
-      <w:r>
-        <w:rPr>
-          <w:rFonts w:ascii="Arial" w:hAnsi="Arial" w:cs="Arial"/>
-          <w:sz w:val="20"/>
-          <w:szCs w:val="24"/>
-        </w:rPr>
-        <w:t xml:space="preserve">:[cuadrilla.colaborador2] </w:t>
-      </w:r>
-      <w:r>
-        <w:rPr>
-          <w:rFonts w:ascii="Arial" w:hAnsi="Arial" w:cs="Arial"/>
-          <w:sz w:val="20"/>
-          <w:szCs w:val="24"/>
-        </w:rPr>
-        <w:tab/>
+          <w:rFonts w:ascii="Arial" w:eastAsia="Arial" w:hAnsi="Arial" w:cs="Arial"/>
+          <w:sz w:val="20"/>
+          <w:szCs w:val="20"/>
+        </w:rPr>
+        <w:t>cuadrilla.colaborador2]</w:t>
       </w:r>
     </w:p>
     <w:p>
       <w:pPr>
-        <w:spacing w:line="240" w:lineRule="auto"/>
-        <w:rPr>
-          <w:rFonts w:ascii="Arial" w:hAnsi="Arial" w:cs="Arial"/>
-          <w:sz w:val="24"/>
-          <w:szCs w:val="24"/>
+        <w:tabs>
+          <w:tab w:val="left" w:pos="1440"/>
+        </w:tabs>
+        <w:spacing w:after="0"/>
+        <w:jc w:val="both"/>
+        <w:rPr>
+          <w:rFonts w:ascii="Arial" w:eastAsia="Arial" w:hAnsi="Arial" w:cs="Arial"/>
+          <w:sz w:val="20"/>
+          <w:szCs w:val="20"/>
         </w:rPr>
       </w:pPr>
       <w:proofErr w:type="gramStart"/>
       <w:r>
         <w:rPr>
-          <w:rFonts w:ascii="Arial" w:hAnsi="Arial" w:cs="Arial"/>
-          <w:sz w:val="24"/>
-          <w:szCs w:val="24"/>
-        </w:rPr>
-        <w:t>Cédula:</w:t>
-      </w:r>
-      <w:r>
-        <w:rPr>
-          <w:rFonts w:ascii="Arial" w:hAnsi="Arial" w:cs="Arial"/>
-          <w:sz w:val="24"/>
-          <w:szCs w:val="24"/>
-        </w:rPr>
-        <w:t>[</w:t>
+          <w:rFonts w:ascii="Arial" w:eastAsia="Arial" w:hAnsi="Arial" w:cs="Arial"/>
+          <w:b/>
+          <w:sz w:val="20"/>
+          <w:szCs w:val="20"/>
+        </w:rPr>
+        <w:t>Cedula</w:t>
+      </w:r>
+      <w:r>
+        <w:rPr>
+          <w:rFonts w:ascii="Arial" w:eastAsia="Arial" w:hAnsi="Arial" w:cs="Arial"/>
+          <w:sz w:val="20"/>
+          <w:szCs w:val="20"/>
+        </w:rPr>
+        <w:t>:[</w:t>
       </w:r>
       <w:proofErr w:type="gramEnd"/>
       <w:r>
         <w:rPr>
-          <w:rFonts w:ascii="Arial" w:hAnsi="Arial" w:cs="Arial"/>
-          <w:sz w:val="24"/>
-          <w:szCs w:val="24"/>
-        </w:rPr>
-        <w:t>cuadrilla.c</w:t>
-      </w:r>
-      <w:r>
-        <w:rPr>
-          <w:rFonts w:ascii="Arial" w:hAnsi="Arial" w:cs="Arial"/>
-          <w:sz w:val="24"/>
-          <w:szCs w:val="24"/>
-        </w:rPr>
-        <w:t>edula1</w:t>
-      </w:r>
-      <w:r>
-        <w:rPr>
-          <w:rFonts w:ascii="Arial" w:hAnsi="Arial" w:cs="Arial"/>
-          <w:sz w:val="24"/>
-          <w:szCs w:val="24"/>
-        </w:rPr>
-        <w:t>]</w:t>
-      </w:r>
-      <w:r>
-        <w:rPr>
-          <w:rFonts w:ascii="Arial" w:hAnsi="Arial" w:cs="Arial"/>
-          <w:sz w:val="24"/>
-          <w:szCs w:val="24"/>
-        </w:rPr>
-        <w:tab/>
-      </w:r>
-      <w:r>
-        <w:rPr>
-          <w:rFonts w:ascii="Arial" w:hAnsi="Arial" w:cs="Arial"/>
-          <w:sz w:val="24"/>
-          <w:szCs w:val="24"/>
-        </w:rPr>
-        <w:tab/>
-      </w:r>
-      <w:r>
-        <w:rPr>
-          <w:rFonts w:ascii="Arial" w:hAnsi="Arial" w:cs="Arial"/>
-          <w:sz w:val="24"/>
-          <w:szCs w:val="24"/>
-        </w:rPr>
-        <w:t xml:space="preserve">            </w:t>
-      </w:r>
-      <w:r>
-        <w:rPr>
-          <w:rFonts w:ascii="Arial" w:hAnsi="Arial" w:cs="Arial"/>
-          <w:sz w:val="24"/>
-          <w:szCs w:val="24"/>
-        </w:rPr>
-        <w:t>Cédula:</w:t>
-      </w:r>
-      <w:r>
-        <w:rPr>
-          <w:rFonts w:ascii="Arial" w:hAnsi="Arial" w:cs="Arial"/>
-          <w:sz w:val="24"/>
-          <w:szCs w:val="24"/>
-        </w:rPr>
-        <w:t>[cuadrilla.cedula2]</w:t>
-      </w:r>
-      <w:r>
-        <w:rPr>
-          <w:rFonts w:ascii="Arial" w:hAnsi="Arial" w:cs="Arial"/>
-          <w:sz w:val="24"/>
-          <w:szCs w:val="24"/>
-        </w:rPr>
-        <w:tab/>
+          <w:rFonts w:ascii="Arial" w:eastAsia="Arial" w:hAnsi="Arial" w:cs="Arial"/>
+          <w:sz w:val="20"/>
+          <w:szCs w:val="20"/>
+        </w:rPr>
+        <w:t>cuadrilla.cedula2]</w:t>
       </w:r>
     </w:p>
     <w:p>
       <w:pPr>
-        <w:spacing w:line="240" w:lineRule="auto"/>
-        <w:rPr>
-          <w:rFonts w:ascii="Arial" w:hAnsi="Arial" w:cs="Arial"/>
-          <w:sz w:val="24"/>
-          <w:szCs w:val="24"/>
-        </w:rPr>
-      </w:pPr>
-      <w:r>
-        <w:rPr>
-          <w:rFonts w:ascii="Arial" w:hAnsi="Arial" w:cs="Arial"/>
-          <w:sz w:val="24"/>
-          <w:szCs w:val="24"/>
-        </w:rPr>
-        <w:t>Unidad:</w:t>
-      </w:r>
-      <w:r>
-        <w:rPr>
-          <w:rFonts w:ascii="Arial" w:hAnsi="Arial" w:cs="Arial"/>
-          <w:sz w:val="24"/>
-          <w:szCs w:val="24"/>
-        </w:rPr>
-        <w:t xml:space="preserve"> </w:t>
-      </w:r>
-      <w:r>
-        <w:rPr>
-          <w:rFonts w:ascii="Arial" w:hAnsi="Arial" w:cs="Arial"/>
-          <w:sz w:val="24"/>
-          <w:szCs w:val="24"/>
+        <w:tabs>
+          <w:tab w:val="left" w:pos="1440"/>
+        </w:tabs>
+        <w:spacing w:after="0"/>
+        <w:rPr>
+          <w:sz w:val="20"/>
+          <w:szCs w:val="20"/>
+        </w:rPr>
+      </w:pPr>
+      <w:r>
+        <w:rPr>
+          <w:rFonts w:ascii="Arial" w:eastAsia="Arial" w:hAnsi="Arial" w:cs="Arial"/>
+          <w:b/>
+          <w:sz w:val="20"/>
+          <w:szCs w:val="20"/>
+        </w:rPr>
+        <w:t>Unidad</w:t>
+      </w:r>
+      <w:r>
+        <w:rPr>
+          <w:rFonts w:ascii="Arial" w:eastAsia="Arial" w:hAnsi="Arial" w:cs="Arial"/>
+          <w:sz w:val="20"/>
+          <w:szCs w:val="20"/>
+        </w:rPr>
+        <w:t xml:space="preserve">: </w:t>
+      </w:r>
+      <w:r>
+        <w:rPr>
+          <w:rFonts w:ascii="Arial" w:hAnsi="Arial" w:cs="Arial"/>
+          <w:sz w:val="20"/>
+          <w:szCs w:val="20"/>
         </w:rPr>
         <w:t>[</w:t>
       </w:r>
@@ -893,8 +1014,8 @@
       <w:r>
         <w:rPr>
           <w:rFonts w:ascii="Arial" w:hAnsi="Arial" w:cs="Arial"/>
-          <w:sz w:val="24"/>
-          <w:szCs w:val="24"/>
+          <w:sz w:val="20"/>
+          <w:szCs w:val="20"/>
         </w:rPr>
         <w:t>cuadrilla.nombre</w:t>
       </w:r>
@@ -903,8 +1024,8 @@
       <w:r>
         <w:rPr>
           <w:rFonts w:ascii="Arial" w:hAnsi="Arial" w:cs="Arial"/>
-          <w:sz w:val="24"/>
-          <w:szCs w:val="24"/>
+          <w:sz w:val="20"/>
+          <w:szCs w:val="20"/>
         </w:rPr>
         <w:t>]</w:t>
       </w:r>
@@ -914,47 +1035,47 @@
         <w:spacing w:line="240" w:lineRule="auto"/>
         <w:rPr>
           <w:rFonts w:ascii="Arial" w:hAnsi="Arial" w:cs="Arial"/>
-          <w:sz w:val="24"/>
-          <w:szCs w:val="24"/>
-        </w:rPr>
-      </w:pPr>
-      <w:r>
-        <w:rPr>
-          <w:rFonts w:ascii="Arial" w:hAnsi="Arial" w:cs="Arial"/>
-          <w:sz w:val="24"/>
-          <w:szCs w:val="24"/>
+          <w:sz w:val="20"/>
+          <w:szCs w:val="20"/>
+        </w:rPr>
+      </w:pPr>
+      <w:r>
+        <w:rPr>
+          <w:rFonts w:ascii="Arial" w:hAnsi="Arial" w:cs="Arial"/>
+          <w:sz w:val="20"/>
+          <w:szCs w:val="20"/>
         </w:rPr>
         <w:t>Fecha:</w:t>
       </w:r>
       <w:r>
         <w:rPr>
           <w:rFonts w:ascii="Arial" w:hAnsi="Arial" w:cs="Arial"/>
-          <w:sz w:val="24"/>
-          <w:szCs w:val="24"/>
+          <w:sz w:val="20"/>
+          <w:szCs w:val="20"/>
         </w:rPr>
         <w:t xml:space="preserve"> </w:t>
       </w:r>
       <w:r>
         <w:rPr>
           <w:rFonts w:ascii="Arial" w:hAnsi="Arial" w:cs="Arial"/>
-          <w:sz w:val="24"/>
-          <w:szCs w:val="24"/>
+          <w:sz w:val="20"/>
+          <w:szCs w:val="20"/>
         </w:rPr>
         <w:fldChar w:fldCharType="begin"/>
       </w:r>
       <w:r>
         <w:rPr>
           <w:rFonts w:ascii="Arial" w:hAnsi="Arial" w:cs="Arial"/>
-          <w:sz w:val="24"/>
-          <w:szCs w:val="24"/>
+          <w:sz w:val="20"/>
+          <w:szCs w:val="20"/>
         </w:rPr>
         <w:instrText xml:space="preserve"> TIME \@ "dd/MM/yyyy" </w:instrText>
       </w:r>
       <w:r>
         <w:rPr>
           <w:rFonts w:ascii="Arial" w:hAnsi="Arial" w:cs="Arial"/>
-          <w:sz w:val="24"/>
-          <w:szCs w:val="24"/>
+          <w:sz w:val="20"/>
+          <w:szCs w:val="20"/>
         </w:rPr>
         <w:fldChar w:fldCharType="separate"/>
       </w:r>
@@ -962,16 +1083,16 @@
         <w:rPr>
           <w:rFonts w:ascii="Arial" w:hAnsi="Arial" w:cs="Arial"/>
           <w:noProof/>
-          <w:sz w:val="24"/>
-          <w:szCs w:val="24"/>
-        </w:rPr>
-        <w:t>22/01/2025</w:t>
-      </w:r>
-      <w:r>
-        <w:rPr>
-          <w:rFonts w:ascii="Arial" w:hAnsi="Arial" w:cs="Arial"/>
-          <w:sz w:val="24"/>
-          <w:szCs w:val="24"/>
+          <w:sz w:val="20"/>
+          <w:szCs w:val="20"/>
+        </w:rPr>
+        <w:t>26/03/2025</w:t>
+      </w:r>
+      <w:r>
+        <w:rPr>
+          <w:rFonts w:ascii="Arial" w:hAnsi="Arial" w:cs="Arial"/>
+          <w:sz w:val="20"/>
+          <w:szCs w:val="20"/>
         </w:rPr>
         <w:fldChar w:fldCharType="end"/>
       </w:r>
@@ -2248,7 +2369,7 @@
 </file>
 
 <file path=customXml/itemProps1.xml><?xml version="1.0" encoding="utf-8"?>
-<ds:datastoreItem xmlns:ds="http://schemas.openxmlformats.org/officeDocument/2006/customXml" ds:itemID="{2A74EA9A-36C1-4F07-A2A6-196B0B532CB2}">
+<ds:datastoreItem xmlns:ds="http://schemas.openxmlformats.org/officeDocument/2006/customXml" ds:itemID="{3D6D25D0-A920-43AA-AF2A-BC6A0DEE03B8}">
   <ds:schemaRefs>
     <ds:schemaRef ds:uri="http://schemas.openxmlformats.org/officeDocument/2006/bibliography"/>
   </ds:schemaRefs>

</xml_diff>